<commit_message>
Se realiza pruebas de provincias
</commit_message>
<xml_diff>
--- a/reto_35_placa/pruebas.docx
+++ b/reto_35_placa/pruebas.docx
@@ -10,6 +10,7 @@
       </w:pPr>
       <w:r>
         <w:rPr>
+          <w:noProof/>
           <w:lang w:val="es-ES"/>
         </w:rPr>
         <w:drawing>
@@ -57,6 +58,7 @@
       </w:pPr>
       <w:r>
         <w:rPr>
+          <w:noProof/>
           <w:lang w:val="es-ES"/>
         </w:rPr>
         <w:drawing>
@@ -198,6 +200,7 @@
       </w:pPr>
       <w:r>
         <w:rPr>
+          <w:noProof/>
           <w:lang w:val="es-ES"/>
         </w:rPr>
         <w:drawing>
@@ -245,6 +248,7 @@
       </w:pPr>
       <w:r>
         <w:rPr>
+          <w:noProof/>
           <w:lang w:val="es-ES"/>
         </w:rPr>
         <w:drawing>
@@ -272,6 +276,196 @@
                     <a:xfrm>
                       <a:off x="0" y="0"/>
                       <a:ext cx="5400040" cy="1102995"/>
+                    </a:xfrm>
+                    <a:prstGeom prst="rect">
+                      <a:avLst/>
+                    </a:prstGeom>
+                  </pic:spPr>
+                </pic:pic>
+              </a:graphicData>
+            </a:graphic>
+          </wp:inline>
+        </w:drawing>
+      </w:r>
+    </w:p>
+    <w:p>
+      <w:pPr>
+        <w:rPr>
+          <w:lang w:val="es-ES"/>
+        </w:rPr>
+      </w:pPr>
+      <w:r>
+        <w:rPr>
+          <w:lang w:val="es-ES"/>
+        </w:rPr>
+        <w:lastRenderedPageBreak/>
+        <w:drawing>
+          <wp:inline distT="0" distB="0" distL="0" distR="0" wp14:anchorId="393972DC" wp14:editId="72BE5964">
+            <wp:extent cx="6645910" cy="1990090"/>
+            <wp:effectExtent l="0" t="0" r="2540" b="0"/>
+            <wp:docPr id="1406766737" name="Imagen 1" descr="Interfaz de usuario gráfica, Tabla&#10;&#10;Descripción generada automáticamente"/>
+            <wp:cNvGraphicFramePr>
+              <a:graphicFrameLocks xmlns:a="http://schemas.openxmlformats.org/drawingml/2006/main" noChangeAspect="1"/>
+            </wp:cNvGraphicFramePr>
+            <a:graphic xmlns:a="http://schemas.openxmlformats.org/drawingml/2006/main">
+              <a:graphicData uri="http://schemas.openxmlformats.org/drawingml/2006/picture">
+                <pic:pic xmlns:pic="http://schemas.openxmlformats.org/drawingml/2006/picture">
+                  <pic:nvPicPr>
+                    <pic:cNvPr id="1406766737" name="Imagen 1" descr="Interfaz de usuario gráfica, Tabla&#10;&#10;Descripción generada automáticamente"/>
+                    <pic:cNvPicPr/>
+                  </pic:nvPicPr>
+                  <pic:blipFill>
+                    <a:blip r:embed="rId10"/>
+                    <a:stretch>
+                      <a:fillRect/>
+                    </a:stretch>
+                  </pic:blipFill>
+                  <pic:spPr>
+                    <a:xfrm>
+                      <a:off x="0" y="0"/>
+                      <a:ext cx="6645910" cy="1990090"/>
+                    </a:xfrm>
+                    <a:prstGeom prst="rect">
+                      <a:avLst/>
+                    </a:prstGeom>
+                  </pic:spPr>
+                </pic:pic>
+              </a:graphicData>
+            </a:graphic>
+          </wp:inline>
+        </w:drawing>
+      </w:r>
+    </w:p>
+    <w:p>
+      <w:pPr>
+        <w:rPr>
+          <w:lang w:val="es-ES"/>
+        </w:rPr>
+      </w:pPr>
+      <w:r>
+        <w:rPr>
+          <w:lang w:val="es-ES"/>
+        </w:rPr>
+        <w:drawing>
+          <wp:inline distT="0" distB="0" distL="0" distR="0" wp14:anchorId="1A604C41" wp14:editId="7B5A0EE2">
+            <wp:extent cx="2086266" cy="2619741"/>
+            <wp:effectExtent l="0" t="0" r="9525" b="9525"/>
+            <wp:docPr id="1104972074" name="Imagen 1" descr="Interfaz de usuario gráfica, Diagrama&#10;&#10;Descripción generada automáticamente"/>
+            <wp:cNvGraphicFramePr>
+              <a:graphicFrameLocks xmlns:a="http://schemas.openxmlformats.org/drawingml/2006/main" noChangeAspect="1"/>
+            </wp:cNvGraphicFramePr>
+            <a:graphic xmlns:a="http://schemas.openxmlformats.org/drawingml/2006/main">
+              <a:graphicData uri="http://schemas.openxmlformats.org/drawingml/2006/picture">
+                <pic:pic xmlns:pic="http://schemas.openxmlformats.org/drawingml/2006/picture">
+                  <pic:nvPicPr>
+                    <pic:cNvPr id="1104972074" name="Imagen 1" descr="Interfaz de usuario gráfica, Diagrama&#10;&#10;Descripción generada automáticamente"/>
+                    <pic:cNvPicPr/>
+                  </pic:nvPicPr>
+                  <pic:blipFill>
+                    <a:blip r:embed="rId11"/>
+                    <a:stretch>
+                      <a:fillRect/>
+                    </a:stretch>
+                  </pic:blipFill>
+                  <pic:spPr>
+                    <a:xfrm>
+                      <a:off x="0" y="0"/>
+                      <a:ext cx="2086266" cy="2619741"/>
+                    </a:xfrm>
+                    <a:prstGeom prst="rect">
+                      <a:avLst/>
+                    </a:prstGeom>
+                  </pic:spPr>
+                </pic:pic>
+              </a:graphicData>
+            </a:graphic>
+          </wp:inline>
+        </w:drawing>
+      </w:r>
+    </w:p>
+    <w:p>
+      <w:pPr>
+        <w:rPr>
+          <w:lang w:val="es-ES"/>
+        </w:rPr>
+      </w:pPr>
+      <w:r>
+        <w:rPr>
+          <w:lang w:val="es-ES"/>
+        </w:rPr>
+        <w:drawing>
+          <wp:inline distT="0" distB="0" distL="0" distR="0" wp14:anchorId="197E4A9D" wp14:editId="2404553D">
+            <wp:extent cx="6645910" cy="1669415"/>
+            <wp:effectExtent l="0" t="0" r="2540" b="6985"/>
+            <wp:docPr id="944188122" name="Imagen 1" descr="Interfaz de usuario gráfica, Aplicación, Tabla&#10;&#10;Descripción generada automáticamente"/>
+            <wp:cNvGraphicFramePr>
+              <a:graphicFrameLocks xmlns:a="http://schemas.openxmlformats.org/drawingml/2006/main" noChangeAspect="1"/>
+            </wp:cNvGraphicFramePr>
+            <a:graphic xmlns:a="http://schemas.openxmlformats.org/drawingml/2006/main">
+              <a:graphicData uri="http://schemas.openxmlformats.org/drawingml/2006/picture">
+                <pic:pic xmlns:pic="http://schemas.openxmlformats.org/drawingml/2006/picture">
+                  <pic:nvPicPr>
+                    <pic:cNvPr id="944188122" name="Imagen 1" descr="Interfaz de usuario gráfica, Aplicación, Tabla&#10;&#10;Descripción generada automáticamente"/>
+                    <pic:cNvPicPr/>
+                  </pic:nvPicPr>
+                  <pic:blipFill>
+                    <a:blip r:embed="rId12"/>
+                    <a:stretch>
+                      <a:fillRect/>
+                    </a:stretch>
+                  </pic:blipFill>
+                  <pic:spPr>
+                    <a:xfrm>
+                      <a:off x="0" y="0"/>
+                      <a:ext cx="6645910" cy="1669415"/>
+                    </a:xfrm>
+                    <a:prstGeom prst="rect">
+                      <a:avLst/>
+                    </a:prstGeom>
+                  </pic:spPr>
+                </pic:pic>
+              </a:graphicData>
+            </a:graphic>
+          </wp:inline>
+        </w:drawing>
+      </w:r>
+    </w:p>
+    <w:p>
+      <w:pPr>
+        <w:rPr>
+          <w:u w:val="single"/>
+          <w:lang w:val="es-ES"/>
+        </w:rPr>
+      </w:pPr>
+      <w:r>
+        <w:rPr>
+          <w:lang w:val="es-ES"/>
+        </w:rPr>
+        <w:drawing>
+          <wp:inline distT="0" distB="0" distL="0" distR="0" wp14:anchorId="5C790007" wp14:editId="2902F4C5">
+            <wp:extent cx="2457793" cy="2638793"/>
+            <wp:effectExtent l="0" t="0" r="0" b="9525"/>
+            <wp:docPr id="568184600" name="Imagen 1" descr="Interfaz de usuario gráfica, Diagrama, Aplicación&#10;&#10;Descripción generada automáticamente"/>
+            <wp:cNvGraphicFramePr>
+              <a:graphicFrameLocks xmlns:a="http://schemas.openxmlformats.org/drawingml/2006/main" noChangeAspect="1"/>
+            </wp:cNvGraphicFramePr>
+            <a:graphic xmlns:a="http://schemas.openxmlformats.org/drawingml/2006/main">
+              <a:graphicData uri="http://schemas.openxmlformats.org/drawingml/2006/picture">
+                <pic:pic xmlns:pic="http://schemas.openxmlformats.org/drawingml/2006/picture">
+                  <pic:nvPicPr>
+                    <pic:cNvPr id="568184600" name="Imagen 1" descr="Interfaz de usuario gráfica, Diagrama, Aplicación&#10;&#10;Descripción generada automáticamente"/>
+                    <pic:cNvPicPr/>
+                  </pic:nvPicPr>
+                  <pic:blipFill>
+                    <a:blip r:embed="rId13"/>
+                    <a:stretch>
+                      <a:fillRect/>
+                    </a:stretch>
+                  </pic:blipFill>
+                  <pic:spPr>
+                    <a:xfrm>
+                      <a:off x="0" y="0"/>
+                      <a:ext cx="2457793" cy="2638793"/>
                     </a:xfrm>
                     <a:prstGeom prst="rect">
                       <a:avLst/>

</xml_diff>

<commit_message>
Se realiza pruebas de tipo de vhículo
</commit_message>
<xml_diff>
--- a/reto_35_placa/pruebas.docx
+++ b/reto_35_placa/pruebas.docx
@@ -296,6 +296,7 @@
       </w:pPr>
       <w:r>
         <w:rPr>
+          <w:noProof/>
           <w:lang w:val="es-ES"/>
         </w:rPr>
         <w:lastRenderedPageBreak/>
@@ -344,6 +345,7 @@
       </w:pPr>
       <w:r>
         <w:rPr>
+          <w:noProof/>
           <w:lang w:val="es-ES"/>
         </w:rPr>
         <w:drawing>
@@ -391,6 +393,7 @@
       </w:pPr>
       <w:r>
         <w:rPr>
+          <w:noProof/>
           <w:lang w:val="es-ES"/>
         </w:rPr>
         <w:drawing>
@@ -439,6 +442,7 @@
       </w:pPr>
       <w:r>
         <w:rPr>
+          <w:noProof/>
           <w:lang w:val="es-ES"/>
         </w:rPr>
         <w:drawing>
@@ -466,6 +470,203 @@
                     <a:xfrm>
                       <a:off x="0" y="0"/>
                       <a:ext cx="2457793" cy="2638793"/>
+                    </a:xfrm>
+                    <a:prstGeom prst="rect">
+                      <a:avLst/>
+                    </a:prstGeom>
+                  </pic:spPr>
+                </pic:pic>
+              </a:graphicData>
+            </a:graphic>
+          </wp:inline>
+        </w:drawing>
+      </w:r>
+    </w:p>
+    <w:p>
+      <w:pPr>
+        <w:rPr>
+          <w:u w:val="single"/>
+          <w:lang w:val="es-ES"/>
+        </w:rPr>
+      </w:pPr>
+    </w:p>
+    <w:p>
+      <w:pPr>
+        <w:rPr>
+          <w:u w:val="single"/>
+          <w:lang w:val="es-ES"/>
+        </w:rPr>
+      </w:pPr>
+      <w:r>
+        <w:rPr>
+          <w:u w:val="single"/>
+          <w:lang w:val="es-ES"/>
+        </w:rPr>
+        <w:lastRenderedPageBreak/>
+        <w:drawing>
+          <wp:inline distT="0" distB="0" distL="0" distR="0" wp14:anchorId="39ECBD4F" wp14:editId="4A275C89">
+            <wp:extent cx="2238687" cy="2896004"/>
+            <wp:effectExtent l="0" t="0" r="9525" b="0"/>
+            <wp:docPr id="2139970903" name="Imagen 1" descr="Interfaz de usuario gráfica, Diagrama, Aplicación&#10;&#10;Descripción generada automáticamente"/>
+            <wp:cNvGraphicFramePr>
+              <a:graphicFrameLocks xmlns:a="http://schemas.openxmlformats.org/drawingml/2006/main" noChangeAspect="1"/>
+            </wp:cNvGraphicFramePr>
+            <a:graphic xmlns:a="http://schemas.openxmlformats.org/drawingml/2006/main">
+              <a:graphicData uri="http://schemas.openxmlformats.org/drawingml/2006/picture">
+                <pic:pic xmlns:pic="http://schemas.openxmlformats.org/drawingml/2006/picture">
+                  <pic:nvPicPr>
+                    <pic:cNvPr id="2139970903" name="Imagen 1" descr="Interfaz de usuario gráfica, Diagrama, Aplicación&#10;&#10;Descripción generada automáticamente"/>
+                    <pic:cNvPicPr/>
+                  </pic:nvPicPr>
+                  <pic:blipFill>
+                    <a:blip r:embed="rId14"/>
+                    <a:stretch>
+                      <a:fillRect/>
+                    </a:stretch>
+                  </pic:blipFill>
+                  <pic:spPr>
+                    <a:xfrm>
+                      <a:off x="0" y="0"/>
+                      <a:ext cx="2238687" cy="2896004"/>
+                    </a:xfrm>
+                    <a:prstGeom prst="rect">
+                      <a:avLst/>
+                    </a:prstGeom>
+                  </pic:spPr>
+                </pic:pic>
+              </a:graphicData>
+            </a:graphic>
+          </wp:inline>
+        </w:drawing>
+      </w:r>
+    </w:p>
+    <w:p>
+      <w:pPr>
+        <w:rPr>
+          <w:u w:val="single"/>
+          <w:lang w:val="es-ES"/>
+        </w:rPr>
+      </w:pPr>
+      <w:r>
+        <w:rPr>
+          <w:u w:val="single"/>
+          <w:lang w:val="es-ES"/>
+        </w:rPr>
+        <w:drawing>
+          <wp:inline distT="0" distB="0" distL="0" distR="0" wp14:anchorId="245FFDB3" wp14:editId="11948948">
+            <wp:extent cx="2162477" cy="2791215"/>
+            <wp:effectExtent l="0" t="0" r="9525" b="9525"/>
+            <wp:docPr id="976062759" name="Imagen 1" descr="Interfaz de usuario gráfica, Diagrama&#10;&#10;Descripción generada automáticamente"/>
+            <wp:cNvGraphicFramePr>
+              <a:graphicFrameLocks xmlns:a="http://schemas.openxmlformats.org/drawingml/2006/main" noChangeAspect="1"/>
+            </wp:cNvGraphicFramePr>
+            <a:graphic xmlns:a="http://schemas.openxmlformats.org/drawingml/2006/main">
+              <a:graphicData uri="http://schemas.openxmlformats.org/drawingml/2006/picture">
+                <pic:pic xmlns:pic="http://schemas.openxmlformats.org/drawingml/2006/picture">
+                  <pic:nvPicPr>
+                    <pic:cNvPr id="976062759" name="Imagen 1" descr="Interfaz de usuario gráfica, Diagrama&#10;&#10;Descripción generada automáticamente"/>
+                    <pic:cNvPicPr/>
+                  </pic:nvPicPr>
+                  <pic:blipFill>
+                    <a:blip r:embed="rId15"/>
+                    <a:stretch>
+                      <a:fillRect/>
+                    </a:stretch>
+                  </pic:blipFill>
+                  <pic:spPr>
+                    <a:xfrm>
+                      <a:off x="0" y="0"/>
+                      <a:ext cx="2162477" cy="2791215"/>
+                    </a:xfrm>
+                    <a:prstGeom prst="rect">
+                      <a:avLst/>
+                    </a:prstGeom>
+                  </pic:spPr>
+                </pic:pic>
+              </a:graphicData>
+            </a:graphic>
+          </wp:inline>
+        </w:drawing>
+      </w:r>
+    </w:p>
+    <w:p>
+      <w:pPr>
+        <w:rPr>
+          <w:u w:val="single"/>
+          <w:lang w:val="es-ES"/>
+        </w:rPr>
+      </w:pPr>
+      <w:r>
+        <w:rPr>
+          <w:u w:val="single"/>
+          <w:lang w:val="es-ES"/>
+        </w:rPr>
+        <w:drawing>
+          <wp:inline distT="0" distB="0" distL="0" distR="0" wp14:anchorId="054B9082" wp14:editId="3EF384C6">
+            <wp:extent cx="2048161" cy="2819794"/>
+            <wp:effectExtent l="0" t="0" r="9525" b="0"/>
+            <wp:docPr id="455185180" name="Imagen 1" descr="Diagrama&#10;&#10;Descripción generada automáticamente"/>
+            <wp:cNvGraphicFramePr>
+              <a:graphicFrameLocks xmlns:a="http://schemas.openxmlformats.org/drawingml/2006/main" noChangeAspect="1"/>
+            </wp:cNvGraphicFramePr>
+            <a:graphic xmlns:a="http://schemas.openxmlformats.org/drawingml/2006/main">
+              <a:graphicData uri="http://schemas.openxmlformats.org/drawingml/2006/picture">
+                <pic:pic xmlns:pic="http://schemas.openxmlformats.org/drawingml/2006/picture">
+                  <pic:nvPicPr>
+                    <pic:cNvPr id="455185180" name="Imagen 1" descr="Diagrama&#10;&#10;Descripción generada automáticamente"/>
+                    <pic:cNvPicPr/>
+                  </pic:nvPicPr>
+                  <pic:blipFill>
+                    <a:blip r:embed="rId16"/>
+                    <a:stretch>
+                      <a:fillRect/>
+                    </a:stretch>
+                  </pic:blipFill>
+                  <pic:spPr>
+                    <a:xfrm>
+                      <a:off x="0" y="0"/>
+                      <a:ext cx="2048161" cy="2819794"/>
+                    </a:xfrm>
+                    <a:prstGeom prst="rect">
+                      <a:avLst/>
+                    </a:prstGeom>
+                  </pic:spPr>
+                </pic:pic>
+              </a:graphicData>
+            </a:graphic>
+          </wp:inline>
+        </w:drawing>
+      </w:r>
+      <w:r>
+        <w:rPr>
+          <w:u w:val="single"/>
+          <w:lang w:val="es-ES"/>
+        </w:rPr>
+        <w:drawing>
+          <wp:inline distT="0" distB="0" distL="0" distR="0" wp14:anchorId="5FAA5245" wp14:editId="2423065F">
+            <wp:extent cx="2076740" cy="2753109"/>
+            <wp:effectExtent l="0" t="0" r="0" b="9525"/>
+            <wp:docPr id="141923119" name="Imagen 1" descr="Interfaz de usuario gráfica, Diagrama&#10;&#10;Descripción generada automáticamente"/>
+            <wp:cNvGraphicFramePr>
+              <a:graphicFrameLocks xmlns:a="http://schemas.openxmlformats.org/drawingml/2006/main" noChangeAspect="1"/>
+            </wp:cNvGraphicFramePr>
+            <a:graphic xmlns:a="http://schemas.openxmlformats.org/drawingml/2006/main">
+              <a:graphicData uri="http://schemas.openxmlformats.org/drawingml/2006/picture">
+                <pic:pic xmlns:pic="http://schemas.openxmlformats.org/drawingml/2006/picture">
+                  <pic:nvPicPr>
+                    <pic:cNvPr id="141923119" name="Imagen 1" descr="Interfaz de usuario gráfica, Diagrama&#10;&#10;Descripción generada automáticamente"/>
+                    <pic:cNvPicPr/>
+                  </pic:nvPicPr>
+                  <pic:blipFill>
+                    <a:blip r:embed="rId17"/>
+                    <a:stretch>
+                      <a:fillRect/>
+                    </a:stretch>
+                  </pic:blipFill>
+                  <pic:spPr>
+                    <a:xfrm>
+                      <a:off x="0" y="0"/>
+                      <a:ext cx="2076740" cy="2753109"/>
                     </a:xfrm>
                     <a:prstGeom prst="rect">
                       <a:avLst/>

</xml_diff>

<commit_message>
Se realiza pruebas de tipo de PICO Y PLACA
</commit_message>
<xml_diff>
--- a/reto_35_placa/pruebas.docx
+++ b/reto_35_placa/pruebas.docx
@@ -499,6 +499,7 @@
       </w:pPr>
       <w:r>
         <w:rPr>
+          <w:noProof/>
           <w:u w:val="single"/>
           <w:lang w:val="es-ES"/>
         </w:rPr>
@@ -549,6 +550,7 @@
       </w:pPr>
       <w:r>
         <w:rPr>
+          <w:noProof/>
           <w:u w:val="single"/>
           <w:lang w:val="es-ES"/>
         </w:rPr>
@@ -598,6 +600,7 @@
       </w:pPr>
       <w:r>
         <w:rPr>
+          <w:noProof/>
           <w:u w:val="single"/>
           <w:lang w:val="es-ES"/>
         </w:rPr>
@@ -639,6 +642,7 @@
       </w:r>
       <w:r>
         <w:rPr>
+          <w:noProof/>
           <w:u w:val="single"/>
           <w:lang w:val="es-ES"/>
         </w:rPr>
@@ -678,6 +682,308 @@
           </wp:inline>
         </w:drawing>
       </w:r>
+    </w:p>
+    <w:p>
+      <w:pPr>
+        <w:rPr>
+          <w:u w:val="single"/>
+          <w:lang w:val="es-ES"/>
+        </w:rPr>
+      </w:pPr>
+    </w:p>
+    <w:p>
+      <w:pPr>
+        <w:rPr>
+          <w:u w:val="single"/>
+          <w:lang w:val="es-ES"/>
+        </w:rPr>
+      </w:pPr>
+    </w:p>
+    <w:p>
+      <w:pPr>
+        <w:rPr>
+          <w:u w:val="single"/>
+          <w:lang w:val="es-ES"/>
+        </w:rPr>
+      </w:pPr>
+    </w:p>
+    <w:p>
+      <w:pPr>
+        <w:rPr>
+          <w:u w:val="single"/>
+          <w:lang w:val="es-ES"/>
+        </w:rPr>
+      </w:pPr>
+      <w:r>
+        <w:rPr>
+          <w:u w:val="single"/>
+          <w:lang w:val="es-ES"/>
+        </w:rPr>
+        <w:lastRenderedPageBreak/>
+        <w:drawing>
+          <wp:inline distT="0" distB="0" distL="0" distR="0" wp14:anchorId="6D67195B" wp14:editId="2744A887">
+            <wp:extent cx="2019582" cy="3267531"/>
+            <wp:effectExtent l="0" t="0" r="0" b="9525"/>
+            <wp:docPr id="1738327660" name="Imagen 1" descr="Diagrama&#10;&#10;Descripción generada automáticamente"/>
+            <wp:cNvGraphicFramePr>
+              <a:graphicFrameLocks xmlns:a="http://schemas.openxmlformats.org/drawingml/2006/main" noChangeAspect="1"/>
+            </wp:cNvGraphicFramePr>
+            <a:graphic xmlns:a="http://schemas.openxmlformats.org/drawingml/2006/main">
+              <a:graphicData uri="http://schemas.openxmlformats.org/drawingml/2006/picture">
+                <pic:pic xmlns:pic="http://schemas.openxmlformats.org/drawingml/2006/picture">
+                  <pic:nvPicPr>
+                    <pic:cNvPr id="1738327660" name="Imagen 1" descr="Diagrama&#10;&#10;Descripción generada automáticamente"/>
+                    <pic:cNvPicPr/>
+                  </pic:nvPicPr>
+                  <pic:blipFill>
+                    <a:blip r:embed="rId18"/>
+                    <a:stretch>
+                      <a:fillRect/>
+                    </a:stretch>
+                  </pic:blipFill>
+                  <pic:spPr>
+                    <a:xfrm>
+                      <a:off x="0" y="0"/>
+                      <a:ext cx="2019582" cy="3267531"/>
+                    </a:xfrm>
+                    <a:prstGeom prst="rect">
+                      <a:avLst/>
+                    </a:prstGeom>
+                  </pic:spPr>
+                </pic:pic>
+              </a:graphicData>
+            </a:graphic>
+          </wp:inline>
+        </w:drawing>
+      </w:r>
+      <w:r>
+        <w:rPr>
+          <w:u w:val="single"/>
+          <w:lang w:val="es-ES"/>
+        </w:rPr>
+        <w:drawing>
+          <wp:inline distT="0" distB="0" distL="0" distR="0" wp14:anchorId="5E443F5A" wp14:editId="7B3F4080">
+            <wp:extent cx="2057687" cy="3210373"/>
+            <wp:effectExtent l="0" t="0" r="0" b="9525"/>
+            <wp:docPr id="1720146197" name="Imagen 1" descr="Diagrama&#10;&#10;Descripción generada automáticamente"/>
+            <wp:cNvGraphicFramePr>
+              <a:graphicFrameLocks xmlns:a="http://schemas.openxmlformats.org/drawingml/2006/main" noChangeAspect="1"/>
+            </wp:cNvGraphicFramePr>
+            <a:graphic xmlns:a="http://schemas.openxmlformats.org/drawingml/2006/main">
+              <a:graphicData uri="http://schemas.openxmlformats.org/drawingml/2006/picture">
+                <pic:pic xmlns:pic="http://schemas.openxmlformats.org/drawingml/2006/picture">
+                  <pic:nvPicPr>
+                    <pic:cNvPr id="1720146197" name="Imagen 1" descr="Diagrama&#10;&#10;Descripción generada automáticamente"/>
+                    <pic:cNvPicPr/>
+                  </pic:nvPicPr>
+                  <pic:blipFill>
+                    <a:blip r:embed="rId19"/>
+                    <a:stretch>
+                      <a:fillRect/>
+                    </a:stretch>
+                  </pic:blipFill>
+                  <pic:spPr>
+                    <a:xfrm>
+                      <a:off x="0" y="0"/>
+                      <a:ext cx="2057687" cy="3210373"/>
+                    </a:xfrm>
+                    <a:prstGeom prst="rect">
+                      <a:avLst/>
+                    </a:prstGeom>
+                  </pic:spPr>
+                </pic:pic>
+              </a:graphicData>
+            </a:graphic>
+          </wp:inline>
+        </w:drawing>
+      </w:r>
+      <w:r>
+        <w:rPr>
+          <w:u w:val="single"/>
+          <w:lang w:val="es-ES"/>
+        </w:rPr>
+        <w:drawing>
+          <wp:inline distT="0" distB="0" distL="0" distR="0" wp14:anchorId="7299F229" wp14:editId="16EC1625">
+            <wp:extent cx="2095792" cy="3534268"/>
+            <wp:effectExtent l="0" t="0" r="0" b="9525"/>
+            <wp:docPr id="954543854" name="Imagen 1" descr="Diagrama&#10;&#10;Descripción generada automáticamente"/>
+            <wp:cNvGraphicFramePr>
+              <a:graphicFrameLocks xmlns:a="http://schemas.openxmlformats.org/drawingml/2006/main" noChangeAspect="1"/>
+            </wp:cNvGraphicFramePr>
+            <a:graphic xmlns:a="http://schemas.openxmlformats.org/drawingml/2006/main">
+              <a:graphicData uri="http://schemas.openxmlformats.org/drawingml/2006/picture">
+                <pic:pic xmlns:pic="http://schemas.openxmlformats.org/drawingml/2006/picture">
+                  <pic:nvPicPr>
+                    <pic:cNvPr id="954543854" name="Imagen 1" descr="Diagrama&#10;&#10;Descripción generada automáticamente"/>
+                    <pic:cNvPicPr/>
+                  </pic:nvPicPr>
+                  <pic:blipFill>
+                    <a:blip r:embed="rId20"/>
+                    <a:stretch>
+                      <a:fillRect/>
+                    </a:stretch>
+                  </pic:blipFill>
+                  <pic:spPr>
+                    <a:xfrm>
+                      <a:off x="0" y="0"/>
+                      <a:ext cx="2095792" cy="3534268"/>
+                    </a:xfrm>
+                    <a:prstGeom prst="rect">
+                      <a:avLst/>
+                    </a:prstGeom>
+                  </pic:spPr>
+                </pic:pic>
+              </a:graphicData>
+            </a:graphic>
+          </wp:inline>
+        </w:drawing>
+      </w:r>
+      <w:r>
+        <w:rPr>
+          <w:u w:val="single"/>
+          <w:lang w:val="es-ES"/>
+        </w:rPr>
+        <w:drawing>
+          <wp:inline distT="0" distB="0" distL="0" distR="0" wp14:anchorId="432CD24E" wp14:editId="298CD753">
+            <wp:extent cx="2076740" cy="3096057"/>
+            <wp:effectExtent l="0" t="0" r="0" b="9525"/>
+            <wp:docPr id="996956191" name="Imagen 1" descr="Interfaz de usuario gráfica, Diagrama&#10;&#10;Descripción generada automáticamente"/>
+            <wp:cNvGraphicFramePr>
+              <a:graphicFrameLocks xmlns:a="http://schemas.openxmlformats.org/drawingml/2006/main" noChangeAspect="1"/>
+            </wp:cNvGraphicFramePr>
+            <a:graphic xmlns:a="http://schemas.openxmlformats.org/drawingml/2006/main">
+              <a:graphicData uri="http://schemas.openxmlformats.org/drawingml/2006/picture">
+                <pic:pic xmlns:pic="http://schemas.openxmlformats.org/drawingml/2006/picture">
+                  <pic:nvPicPr>
+                    <pic:cNvPr id="996956191" name="Imagen 1" descr="Interfaz de usuario gráfica, Diagrama&#10;&#10;Descripción generada automáticamente"/>
+                    <pic:cNvPicPr/>
+                  </pic:nvPicPr>
+                  <pic:blipFill>
+                    <a:blip r:embed="rId21"/>
+                    <a:stretch>
+                      <a:fillRect/>
+                    </a:stretch>
+                  </pic:blipFill>
+                  <pic:spPr>
+                    <a:xfrm>
+                      <a:off x="0" y="0"/>
+                      <a:ext cx="2076740" cy="3096057"/>
+                    </a:xfrm>
+                    <a:prstGeom prst="rect">
+                      <a:avLst/>
+                    </a:prstGeom>
+                  </pic:spPr>
+                </pic:pic>
+              </a:graphicData>
+            </a:graphic>
+          </wp:inline>
+        </w:drawing>
+      </w:r>
+      <w:r>
+        <w:rPr>
+          <w:u w:val="single"/>
+          <w:lang w:val="es-ES"/>
+        </w:rPr>
+        <w:drawing>
+          <wp:inline distT="0" distB="0" distL="0" distR="0" wp14:anchorId="784E5AEF" wp14:editId="710377DC">
+            <wp:extent cx="2038635" cy="3153215"/>
+            <wp:effectExtent l="0" t="0" r="0" b="0"/>
+            <wp:docPr id="1190043479" name="Imagen 1" descr="Interfaz de usuario gráfica, Diagrama, Texto&#10;&#10;Descripción generada automáticamente"/>
+            <wp:cNvGraphicFramePr>
+              <a:graphicFrameLocks xmlns:a="http://schemas.openxmlformats.org/drawingml/2006/main" noChangeAspect="1"/>
+            </wp:cNvGraphicFramePr>
+            <a:graphic xmlns:a="http://schemas.openxmlformats.org/drawingml/2006/main">
+              <a:graphicData uri="http://schemas.openxmlformats.org/drawingml/2006/picture">
+                <pic:pic xmlns:pic="http://schemas.openxmlformats.org/drawingml/2006/picture">
+                  <pic:nvPicPr>
+                    <pic:cNvPr id="1190043479" name="Imagen 1" descr="Interfaz de usuario gráfica, Diagrama, Texto&#10;&#10;Descripción generada automáticamente"/>
+                    <pic:cNvPicPr/>
+                  </pic:nvPicPr>
+                  <pic:blipFill>
+                    <a:blip r:embed="rId22"/>
+                    <a:stretch>
+                      <a:fillRect/>
+                    </a:stretch>
+                  </pic:blipFill>
+                  <pic:spPr>
+                    <a:xfrm>
+                      <a:off x="0" y="0"/>
+                      <a:ext cx="2038635" cy="3153215"/>
+                    </a:xfrm>
+                    <a:prstGeom prst="rect">
+                      <a:avLst/>
+                    </a:prstGeom>
+                  </pic:spPr>
+                </pic:pic>
+              </a:graphicData>
+            </a:graphic>
+          </wp:inline>
+        </w:drawing>
+      </w:r>
+    </w:p>
+    <w:p>
+      <w:pPr>
+        <w:rPr>
+          <w:u w:val="single"/>
+          <w:lang w:val="es-ES"/>
+        </w:rPr>
+      </w:pPr>
+    </w:p>
+    <w:p>
+      <w:pPr>
+        <w:rPr>
+          <w:u w:val="single"/>
+          <w:lang w:val="es-ES"/>
+        </w:rPr>
+      </w:pPr>
+    </w:p>
+    <w:p>
+      <w:pPr>
+        <w:rPr>
+          <w:u w:val="single"/>
+          <w:lang w:val="es-ES"/>
+        </w:rPr>
+      </w:pPr>
+    </w:p>
+    <w:p>
+      <w:pPr>
+        <w:rPr>
+          <w:u w:val="single"/>
+          <w:lang w:val="es-ES"/>
+        </w:rPr>
+      </w:pPr>
+    </w:p>
+    <w:p>
+      <w:pPr>
+        <w:rPr>
+          <w:u w:val="single"/>
+          <w:lang w:val="es-ES"/>
+        </w:rPr>
+      </w:pPr>
+    </w:p>
+    <w:p>
+      <w:pPr>
+        <w:rPr>
+          <w:u w:val="single"/>
+          <w:lang w:val="es-ES"/>
+        </w:rPr>
+      </w:pPr>
+    </w:p>
+    <w:p>
+      <w:pPr>
+        <w:rPr>
+          <w:u w:val="single"/>
+          <w:lang w:val="es-ES"/>
+        </w:rPr>
+      </w:pPr>
+    </w:p>
+    <w:p>
+      <w:pPr>
+        <w:rPr>
+          <w:u w:val="single"/>
+          <w:lang w:val="es-ES"/>
+        </w:rPr>
+      </w:pPr>
     </w:p>
     <w:sectPr>
       <w:pgSz w:w="11906" w:h="16838"/>

</xml_diff>

<commit_message>
Ejercicio terminado y pruebas de botones validar y limpiar
</commit_message>
<xml_diff>
--- a/reto_35_placa/pruebas.docx
+++ b/reto_35_placa/pruebas.docx
@@ -716,6 +716,7 @@
       </w:pPr>
       <w:r>
         <w:rPr>
+          <w:noProof/>
           <w:u w:val="single"/>
           <w:lang w:val="es-ES"/>
         </w:rPr>
@@ -758,6 +759,7 @@
       </w:r>
       <w:r>
         <w:rPr>
+          <w:noProof/>
           <w:u w:val="single"/>
           <w:lang w:val="es-ES"/>
         </w:rPr>
@@ -799,6 +801,7 @@
       </w:r>
       <w:r>
         <w:rPr>
+          <w:noProof/>
           <w:u w:val="single"/>
           <w:lang w:val="es-ES"/>
         </w:rPr>
@@ -840,6 +843,7 @@
       </w:r>
       <w:r>
         <w:rPr>
+          <w:noProof/>
           <w:u w:val="single"/>
           <w:lang w:val="es-ES"/>
         </w:rPr>
@@ -881,6 +885,7 @@
       </w:r>
       <w:r>
         <w:rPr>
+          <w:noProof/>
           <w:u w:val="single"/>
           <w:lang w:val="es-ES"/>
         </w:rPr>
@@ -976,6 +981,104 @@
           <w:lang w:val="es-ES"/>
         </w:rPr>
       </w:pPr>
+      <w:r>
+        <w:rPr>
+          <w:u w:val="single"/>
+          <w:lang w:val="es-ES"/>
+        </w:rPr>
+        <w:br w:type="page"/>
+      </w:r>
+    </w:p>
+    <w:p>
+      <w:pPr>
+        <w:rPr>
+          <w:u w:val="single"/>
+          <w:lang w:val="es-ES"/>
+        </w:rPr>
+      </w:pPr>
+      <w:r>
+        <w:rPr>
+          <w:u w:val="single"/>
+          <w:lang w:val="es-ES"/>
+        </w:rPr>
+        <w:lastRenderedPageBreak/>
+        <w:drawing>
+          <wp:inline distT="0" distB="0" distL="0" distR="0" wp14:anchorId="4B26E0EA" wp14:editId="2D8F5A0F">
+            <wp:extent cx="3153215" cy="3553321"/>
+            <wp:effectExtent l="0" t="0" r="9525" b="9525"/>
+            <wp:docPr id="1957705077" name="Imagen 1" descr="Diagrama&#10;&#10;Descripción generada automáticamente"/>
+            <wp:cNvGraphicFramePr>
+              <a:graphicFrameLocks xmlns:a="http://schemas.openxmlformats.org/drawingml/2006/main" noChangeAspect="1"/>
+            </wp:cNvGraphicFramePr>
+            <a:graphic xmlns:a="http://schemas.openxmlformats.org/drawingml/2006/main">
+              <a:graphicData uri="http://schemas.openxmlformats.org/drawingml/2006/picture">
+                <pic:pic xmlns:pic="http://schemas.openxmlformats.org/drawingml/2006/picture">
+                  <pic:nvPicPr>
+                    <pic:cNvPr id="1957705077" name="Imagen 1" descr="Diagrama&#10;&#10;Descripción generada automáticamente"/>
+                    <pic:cNvPicPr/>
+                  </pic:nvPicPr>
+                  <pic:blipFill>
+                    <a:blip r:embed="rId23"/>
+                    <a:stretch>
+                      <a:fillRect/>
+                    </a:stretch>
+                  </pic:blipFill>
+                  <pic:spPr>
+                    <a:xfrm>
+                      <a:off x="0" y="0"/>
+                      <a:ext cx="3153215" cy="3553321"/>
+                    </a:xfrm>
+                    <a:prstGeom prst="rect">
+                      <a:avLst/>
+                    </a:prstGeom>
+                  </pic:spPr>
+                </pic:pic>
+              </a:graphicData>
+            </a:graphic>
+          </wp:inline>
+        </w:drawing>
+      </w:r>
+      <w:r>
+        <w:rPr>
+          <w:u w:val="single"/>
+          <w:lang w:val="es-ES"/>
+        </w:rPr>
+        <w:drawing>
+          <wp:inline distT="0" distB="0" distL="0" distR="0" wp14:anchorId="0091E5A9" wp14:editId="78243804">
+            <wp:extent cx="3172268" cy="2057687"/>
+            <wp:effectExtent l="0" t="0" r="9525" b="0"/>
+            <wp:docPr id="1545051129" name="Imagen 1" descr="Interfaz de usuario gráfica, Diagrama&#10;&#10;Descripción generada automáticamente"/>
+            <wp:cNvGraphicFramePr>
+              <a:graphicFrameLocks xmlns:a="http://schemas.openxmlformats.org/drawingml/2006/main" noChangeAspect="1"/>
+            </wp:cNvGraphicFramePr>
+            <a:graphic xmlns:a="http://schemas.openxmlformats.org/drawingml/2006/main">
+              <a:graphicData uri="http://schemas.openxmlformats.org/drawingml/2006/picture">
+                <pic:pic xmlns:pic="http://schemas.openxmlformats.org/drawingml/2006/picture">
+                  <pic:nvPicPr>
+                    <pic:cNvPr id="1545051129" name="Imagen 1" descr="Interfaz de usuario gráfica, Diagrama&#10;&#10;Descripción generada automáticamente"/>
+                    <pic:cNvPicPr/>
+                  </pic:nvPicPr>
+                  <pic:blipFill>
+                    <a:blip r:embed="rId24"/>
+                    <a:stretch>
+                      <a:fillRect/>
+                    </a:stretch>
+                  </pic:blipFill>
+                  <pic:spPr>
+                    <a:xfrm>
+                      <a:off x="0" y="0"/>
+                      <a:ext cx="3172268" cy="2057687"/>
+                    </a:xfrm>
+                    <a:prstGeom prst="rect">
+                      <a:avLst/>
+                    </a:prstGeom>
+                  </pic:spPr>
+                </pic:pic>
+              </a:graphicData>
+            </a:graphic>
+          </wp:inline>
+        </w:drawing>
+      </w:r>
     </w:p>
     <w:p>
       <w:pPr>

</xml_diff>